<commit_message>
Added links to research projects
</commit_message>
<xml_diff>
--- a/ChristianRodriguezResume.docx
+++ b/ChristianRodriguezResume.docx
@@ -238,7 +238,27 @@
                 <w:szCs w:val="20"/>
                 <w:lang w:val="en-US"/>
               </w:rPr>
-              <w:t>Computer Science B.S.</w:t>
+              <w:t>Computer Science</w:t>
+            </w:r>
+            <w:r>
+              <w:rPr>
+                <w:rFonts w:ascii="Lao UI" w:eastAsia="Arial Unicode MS" w:hAnsi="Lao UI" w:cs="Lao UI"/>
+                <w:b/>
+                <w:sz w:val="20"/>
+                <w:szCs w:val="20"/>
+                <w:lang w:val="en-US"/>
+              </w:rPr>
+              <w:t xml:space="preserve"> &amp; Mathematics</w:t>
+            </w:r>
+            <w:r>
+              <w:rPr>
+                <w:rFonts w:ascii="Lao UI" w:eastAsia="Arial Unicode MS" w:hAnsi="Lao UI" w:cs="Lao UI"/>
+                <w:b/>
+                <w:sz w:val="20"/>
+                <w:szCs w:val="20"/>
+                <w:lang w:val="en-US"/>
+              </w:rPr>
+              <w:t xml:space="preserve"> B.S.</w:t>
             </w:r>
           </w:p>
           <w:p>
@@ -389,8 +409,8 @@
         <w:spacing w:after="0"/>
         <w:rPr>
           <w:rFonts w:ascii="Lao UI" w:eastAsia="Arial Unicode MS" w:hAnsi="Lao UI" w:cs="Lao UI"/>
-          <w:sz w:val="25"/>
-          <w:szCs w:val="19"/>
+          <w:sz w:val="16"/>
+          <w:szCs w:val="16"/>
           <w:lang w:val="en-US"/>
         </w:rPr>
       </w:pPr>
@@ -520,7 +540,7 @@
                 <w:szCs w:val="20"/>
                 <w:lang w:val="en-US"/>
               </w:rPr>
-              <w:t>TRUST REU at UC Berkeley, CA</w:t>
+              <w:t>UC Berkeley, CA</w:t>
             </w:r>
           </w:p>
         </w:tc>
@@ -612,17 +632,67 @@
                 <w:szCs w:val="20"/>
                 <w:lang w:val="en-US"/>
               </w:rPr>
-              <w:t xml:space="preserve">Ongoing research on </w:t>
-            </w:r>
-            <w:r>
-              <w:rPr>
-                <w:rFonts w:ascii="Lao UI" w:eastAsia="Arial Unicode MS" w:hAnsi="Lao UI" w:cs="Lao UI"/>
-                <w:bCs/>
-                <w:sz w:val="20"/>
-                <w:szCs w:val="20"/>
-                <w:lang w:val="en-US"/>
-              </w:rPr>
-              <w:t>a Machine Learning Framework for Weighted Distance Functions</w:t>
+              <w:t>Participated in TRUST REU program (</w:t>
+            </w:r>
+            <w:r>
+              <w:rPr>
+                <w:rFonts w:ascii="Lao UI" w:eastAsia="Arial Unicode MS" w:hAnsi="Lao UI" w:cs="Lao UI"/>
+                <w:bCs/>
+                <w:sz w:val="20"/>
+                <w:szCs w:val="20"/>
+                <w:lang w:val="en-US"/>
+              </w:rPr>
+              <w:t>https://www.truststc.org/</w:t>
+            </w:r>
+            <w:r>
+              <w:rPr>
+                <w:rFonts w:ascii="Lao UI" w:eastAsia="Arial Unicode MS" w:hAnsi="Lao UI" w:cs="Lao UI"/>
+                <w:bCs/>
+                <w:sz w:val="20"/>
+                <w:szCs w:val="20"/>
+                <w:lang w:val="en-US"/>
+              </w:rPr>
+              <w:t>)</w:t>
+            </w:r>
+          </w:p>
+          <w:p>
+            <w:pPr>
+              <w:pStyle w:val="ListParagraph"/>
+              <w:numPr>
+                <w:ilvl w:val="0"/>
+                <w:numId w:val="12"/>
+              </w:numPr>
+              <w:tabs>
+                <w:tab w:val="left" w:pos="180"/>
+              </w:tabs>
+              <w:spacing w:after="0" w:line="240" w:lineRule="auto"/>
+              <w:rPr>
+                <w:rFonts w:ascii="Lao UI" w:eastAsia="Arial Unicode MS" w:hAnsi="Lao UI" w:cs="Lao UI"/>
+                <w:bCs/>
+                <w:sz w:val="20"/>
+                <w:szCs w:val="20"/>
+                <w:lang w:val="en-US"/>
+              </w:rPr>
+            </w:pPr>
+            <w:r>
+              <w:rPr>
+                <w:rFonts w:ascii="Lao UI" w:eastAsia="Arial Unicode MS" w:hAnsi="Lao UI" w:cs="Lao UI"/>
+                <w:bCs/>
+                <w:sz w:val="20"/>
+                <w:szCs w:val="20"/>
+                <w:lang w:val="en-US"/>
+              </w:rPr>
+              <w:t xml:space="preserve">Research on a </w:t>
+            </w:r>
+            <w:r>
+              <w:rPr>
+                <w:rFonts w:ascii="Lao UI" w:eastAsia="Arial Unicode MS" w:hAnsi="Lao UI" w:cs="Lao UI"/>
+                <w:bCs/>
+                <w:sz w:val="20"/>
+                <w:szCs w:val="20"/>
+                <w:lang w:val="en-US"/>
+              </w:rPr>
+              <w:t>Machine Learning Framework for Weighted Distance Functions</w:t>
             </w:r>
           </w:p>
         </w:tc>
@@ -780,17 +850,27 @@
                 <w:szCs w:val="20"/>
                 <w:lang w:val="en-US"/>
               </w:rPr>
-              <w:t>Researched</w:t>
-            </w:r>
-            <w:r>
-              <w:rPr>
-                <w:rFonts w:ascii="Lao UI" w:eastAsia="Arial Unicode MS" w:hAnsi="Lao UI" w:cs="Lao UI"/>
-                <w:bCs/>
-                <w:sz w:val="20"/>
-                <w:szCs w:val="20"/>
-                <w:lang w:val="en-US"/>
-              </w:rPr>
-              <w:t xml:space="preserve"> a generalization of Mersenne primes</w:t>
+              <w:t>Participated in the SUAMI program (</w:t>
+            </w:r>
+            <w:r>
+              <w:rPr>
+                <w:rFonts w:ascii="Lao UI" w:eastAsia="Arial Unicode MS" w:hAnsi="Lao UI" w:cs="Lao UI"/>
+                <w:bCs/>
+                <w:sz w:val="20"/>
+                <w:szCs w:val="20"/>
+                <w:lang w:val="en-US"/>
+              </w:rPr>
+              <w:t>http://www.math.cmu.edu/cna/summer_institute.html</w:t>
+            </w:r>
+            <w:r>
+              <w:rPr>
+                <w:rFonts w:ascii="Lao UI" w:eastAsia="Arial Unicode MS" w:hAnsi="Lao UI" w:cs="Lao UI"/>
+                <w:bCs/>
+                <w:sz w:val="20"/>
+                <w:szCs w:val="20"/>
+                <w:lang w:val="en-US"/>
+              </w:rPr>
+              <w:t>)</w:t>
             </w:r>
           </w:p>
           <w:p>
@@ -821,7 +901,17 @@
                 <w:szCs w:val="20"/>
                 <w:lang w:val="en-US"/>
               </w:rPr>
-              <w:t>Designed &amp; Proved a theorem for primality test</w:t>
+              <w:t>Researched</w:t>
+            </w:r>
+            <w:r>
+              <w:rPr>
+                <w:rFonts w:ascii="Lao UI" w:eastAsia="Arial Unicode MS" w:hAnsi="Lao UI" w:cs="Lao UI"/>
+                <w:bCs/>
+                <w:sz w:val="20"/>
+                <w:szCs w:val="20"/>
+                <w:lang w:val="en-US"/>
+              </w:rPr>
+              <w:t xml:space="preserve"> a generalization of Mersenne primes</w:t>
             </w:r>
           </w:p>
           <w:p>
@@ -852,7 +942,17 @@
                 <w:szCs w:val="20"/>
                 <w:lang w:val="en-US"/>
               </w:rPr>
-              <w:t>Implemented a constant time primality test algorithm</w:t>
+              <w:t>Designed &amp; Proved a theorem for primality test</w:t>
+            </w:r>
+            <w:r>
+              <w:rPr>
+                <w:rFonts w:ascii="Lao UI" w:eastAsia="Arial Unicode MS" w:hAnsi="Lao UI" w:cs="Lao UI"/>
+                <w:bCs/>
+                <w:sz w:val="20"/>
+                <w:szCs w:val="20"/>
+                <w:lang w:val="en-US"/>
+              </w:rPr>
+              <w:t xml:space="preserve"> and implemented a primality testing algorithm</w:t>
             </w:r>
           </w:p>
         </w:tc>
@@ -1024,7 +1124,27 @@
                 <w:szCs w:val="20"/>
                 <w:lang w:val="en-US"/>
               </w:rPr>
-              <w:t>Researched Latin Squares generated by Permutation Polynomials</w:t>
+              <w:t>Research under supervision of Dr. Ivelisse Rubio (</w:t>
+            </w:r>
+            <w:r>
+              <w:rPr>
+                <w:rFonts w:ascii="Lao UI" w:eastAsia="Arial Unicode MS" w:hAnsi="Lao UI" w:cs="Lao UI"/>
+                <w:bCs/>
+                <w:sz w:val="20"/>
+                <w:szCs w:val="20"/>
+                <w:lang w:val="en-US"/>
+              </w:rPr>
+              <w:t>http://ccom.uprrp.edu/~labemmy/</w:t>
+            </w:r>
+            <w:r>
+              <w:rPr>
+                <w:rFonts w:ascii="Lao UI" w:eastAsia="Arial Unicode MS" w:hAnsi="Lao UI" w:cs="Lao UI"/>
+                <w:bCs/>
+                <w:sz w:val="20"/>
+                <w:szCs w:val="20"/>
+                <w:lang w:val="en-US"/>
+              </w:rPr>
+              <w:t>)</w:t>
             </w:r>
           </w:p>
           <w:p>
@@ -1052,7 +1172,7 @@
                 <w:szCs w:val="20"/>
                 <w:lang w:val="en-US"/>
               </w:rPr>
-              <w:t>Proved a proposition to determine when two Latin Squares are MOLS</w:t>
+              <w:t>Ongoing Work: Studying a family of polynomials over finite fields</w:t>
             </w:r>
           </w:p>
           <w:p>
@@ -1080,7 +1200,83 @@
                 <w:szCs w:val="20"/>
                 <w:lang w:val="en-US"/>
               </w:rPr>
-              <w:t>Developed and Implemented the proposition into an efficient algorithm</w:t>
+              <w:t>Proved a proposition that helps determine the size of the value set of these polynomials</w:t>
+            </w:r>
+          </w:p>
+          <w:p>
+            <w:pPr>
+              <w:pStyle w:val="ListParagraph"/>
+              <w:numPr>
+                <w:ilvl w:val="0"/>
+                <w:numId w:val="13"/>
+              </w:numPr>
+              <w:spacing w:after="0"/>
+              <w:rPr>
+                <w:rFonts w:ascii="Lao UI" w:eastAsia="Arial Unicode MS" w:hAnsi="Lao UI" w:cs="Lao UI"/>
+                <w:b/>
+                <w:bCs/>
+                <w:sz w:val="20"/>
+                <w:szCs w:val="20"/>
+                <w:lang w:val="en-US"/>
+              </w:rPr>
+            </w:pPr>
+            <w:r>
+              <w:rPr>
+                <w:rFonts w:ascii="Lao UI" w:eastAsia="Arial Unicode MS" w:hAnsi="Lao UI" w:cs="Lao UI"/>
+                <w:bCs/>
+                <w:sz w:val="20"/>
+                <w:szCs w:val="20"/>
+                <w:lang w:val="en-US"/>
+              </w:rPr>
+              <w:t>Previous Work</w:t>
+            </w:r>
+            <w:r>
+              <w:rPr>
+                <w:rFonts w:ascii="Lao UI" w:eastAsia="Arial Unicode MS" w:hAnsi="Lao UI" w:cs="Lao UI"/>
+                <w:bCs/>
+                <w:sz w:val="20"/>
+                <w:szCs w:val="20"/>
+                <w:lang w:val="en-US"/>
+              </w:rPr>
+              <w:t xml:space="preserve">: </w:t>
+            </w:r>
+            <w:r>
+              <w:rPr>
+                <w:rFonts w:ascii="Lao UI" w:eastAsia="Arial Unicode MS" w:hAnsi="Lao UI" w:cs="Lao UI"/>
+                <w:bCs/>
+                <w:sz w:val="20"/>
+                <w:szCs w:val="20"/>
+                <w:lang w:val="en-US"/>
+              </w:rPr>
+              <w:t>Latin Squares generated by Permutation Polynomials</w:t>
+            </w:r>
+          </w:p>
+          <w:p>
+            <w:pPr>
+              <w:pStyle w:val="ListParagraph"/>
+              <w:numPr>
+                <w:ilvl w:val="0"/>
+                <w:numId w:val="13"/>
+              </w:numPr>
+              <w:spacing w:after="0"/>
+              <w:rPr>
+                <w:rFonts w:ascii="Lao UI" w:eastAsia="Arial Unicode MS" w:hAnsi="Lao UI" w:cs="Lao UI"/>
+                <w:b/>
+                <w:bCs/>
+                <w:sz w:val="20"/>
+                <w:szCs w:val="20"/>
+                <w:lang w:val="en-US"/>
+              </w:rPr>
+            </w:pPr>
+            <w:r>
+              <w:rPr>
+                <w:rFonts w:ascii="Lao UI" w:eastAsia="Arial Unicode MS" w:hAnsi="Lao UI" w:cs="Lao UI"/>
+                <w:bCs/>
+                <w:sz w:val="20"/>
+                <w:szCs w:val="20"/>
+                <w:lang w:val="en-US"/>
+              </w:rPr>
+              <w:t>Proved a proposition to determine when two Latin Squares are MOLS</w:t>
             </w:r>
           </w:p>
         </w:tc>
@@ -1336,18 +1532,10 @@
                 <w:szCs w:val="20"/>
                 <w:lang w:val="en-US"/>
               </w:rPr>
-              <w:t>(HTML,</w:t>
-            </w:r>
-            <w:r>
-              <w:rPr>
-                <w:rFonts w:ascii="Lao UI" w:eastAsia="Arial Unicode MS" w:hAnsi="Lao UI" w:cs="Lao UI"/>
-                <w:bCs/>
-                <w:sz w:val="20"/>
-                <w:szCs w:val="20"/>
-                <w:lang w:val="en-US"/>
-              </w:rPr>
-              <w:t xml:space="preserve"> </w:t>
-            </w:r>
+              <w:t>(</w:t>
+            </w:r>
+            <w:bookmarkStart w:id="0" w:name="_GoBack"/>
+            <w:bookmarkEnd w:id="0"/>
             <w:r>
               <w:rPr>
                 <w:rFonts w:ascii="Lao UI" w:eastAsia="Arial Unicode MS" w:hAnsi="Lao UI" w:cs="Lao UI"/>
@@ -1564,19 +1752,7 @@
                 <w:szCs w:val="20"/>
                 <w:lang w:val="en-US"/>
               </w:rPr>
-              <w:t>native array fields (Django</w:t>
-            </w:r>
-            <w:bookmarkStart w:id="0" w:name="_GoBack"/>
-            <w:bookmarkEnd w:id="0"/>
-            <w:r>
-              <w:rPr>
-                <w:rFonts w:ascii="Lao UI" w:eastAsia="Arial Unicode MS" w:hAnsi="Lao UI" w:cs="Lao UI"/>
-                <w:bCs/>
-                <w:sz w:val="20"/>
-                <w:szCs w:val="20"/>
-                <w:lang w:val="en-US"/>
-              </w:rPr>
-              <w:t>)</w:t>
+              <w:t>native array fields (Django)</w:t>
             </w:r>
           </w:p>
         </w:tc>
@@ -1774,17 +1950,7 @@
                 <w:szCs w:val="20"/>
                 <w:lang w:val="en-US"/>
               </w:rPr>
-              <w:t xml:space="preserve"> </w:t>
-            </w:r>
-            <w:r>
-              <w:rPr>
-                <w:rFonts w:ascii="Lao UI" w:eastAsia="Arial Unicode MS" w:hAnsi="Lao UI" w:cs="Lao UI"/>
-                <w:bCs/>
-                <w:sz w:val="20"/>
-                <w:szCs w:val="20"/>
-                <w:lang w:val="en-US"/>
-              </w:rPr>
-              <w:t>Django</w:t>
+              <w:t xml:space="preserve"> Django</w:t>
             </w:r>
             <w:r>
               <w:rPr>
@@ -1871,37 +2037,7 @@
                 <w:szCs w:val="20"/>
                 <w:lang w:val="en-US"/>
               </w:rPr>
-              <w:t xml:space="preserve"> </w:t>
-            </w:r>
-            <w:r>
-              <w:rPr>
-                <w:rFonts w:ascii="Lao UI" w:eastAsia="Arial Unicode MS" w:hAnsi="Lao UI" w:cs="Lao UI"/>
-                <w:bCs/>
-                <w:sz w:val="20"/>
-                <w:szCs w:val="20"/>
-                <w:lang w:val="en-US"/>
-              </w:rPr>
-              <w:t>/</w:t>
-            </w:r>
-            <w:r>
-              <w:rPr>
-                <w:rFonts w:ascii="Lao UI" w:eastAsia="Arial Unicode MS" w:hAnsi="Lao UI" w:cs="Lao UI"/>
-                <w:bCs/>
-                <w:sz w:val="20"/>
-                <w:szCs w:val="20"/>
-                <w:lang w:val="en-US"/>
-              </w:rPr>
-              <w:t xml:space="preserve"> </w:t>
-            </w:r>
-            <w:r>
-              <w:rPr>
-                <w:rFonts w:ascii="Lao UI" w:eastAsia="Arial Unicode MS" w:hAnsi="Lao UI" w:cs="Lao UI"/>
-                <w:bCs/>
-                <w:sz w:val="20"/>
-                <w:szCs w:val="20"/>
-                <w:lang w:val="en-US"/>
-              </w:rPr>
-              <w:t>JS</w:t>
+              <w:t xml:space="preserve"> / JS</w:t>
             </w:r>
           </w:p>
         </w:tc>
@@ -2251,133 +2387,7 @@
                 <w:szCs w:val="20"/>
                 <w:lang w:val="en-US"/>
               </w:rPr>
-              <w:t xml:space="preserve"> at </w:t>
-            </w:r>
-            <w:r>
-              <w:rPr>
-                <w:rFonts w:ascii="Lao UI" w:eastAsia="Arial Unicode MS" w:hAnsi="Lao UI" w:cs="Lao UI"/>
-                <w:bCs/>
-                <w:sz w:val="20"/>
-                <w:szCs w:val="20"/>
-                <w:lang w:val="en-US"/>
-              </w:rPr>
-              <w:t>Puerto Rico Interdisciplinary Scientific Meeting</w:t>
-            </w:r>
-            <w:r>
-              <w:rPr>
-                <w:rFonts w:ascii="Lao UI" w:eastAsia="Arial Unicode MS" w:hAnsi="Lao UI" w:cs="Lao UI"/>
-                <w:bCs/>
-                <w:sz w:val="20"/>
-                <w:szCs w:val="20"/>
-                <w:lang w:val="en-US"/>
-              </w:rPr>
-              <w:t xml:space="preserve"> (2012)</w:t>
-            </w:r>
-          </w:p>
-          <w:p>
-            <w:pPr>
-              <w:pStyle w:val="ListParagraph"/>
-              <w:numPr>
-                <w:ilvl w:val="0"/>
-                <w:numId w:val="22"/>
-              </w:numPr>
-              <w:spacing w:after="0"/>
-              <w:rPr>
-                <w:rFonts w:ascii="Lao UI" w:eastAsia="Arial Unicode MS" w:hAnsi="Lao UI" w:cs="Lao UI"/>
-                <w:b/>
-                <w:bCs/>
-                <w:sz w:val="20"/>
-                <w:szCs w:val="20"/>
-                <w:lang w:val="en-US"/>
-              </w:rPr>
-            </w:pPr>
-            <w:r>
-              <w:rPr>
-                <w:rFonts w:ascii="Lao UI" w:eastAsia="Arial Unicode MS" w:hAnsi="Lao UI" w:cs="Lao UI"/>
-                <w:bCs/>
-                <w:sz w:val="20"/>
-                <w:szCs w:val="20"/>
-                <w:lang w:val="en-US"/>
-              </w:rPr>
-              <w:t>Presented research poster</w:t>
-            </w:r>
-            <w:r>
-              <w:rPr>
-                <w:rFonts w:ascii="Lao UI" w:eastAsia="Arial Unicode MS" w:hAnsi="Lao UI" w:cs="Lao UI"/>
-                <w:bCs/>
-                <w:sz w:val="20"/>
-                <w:szCs w:val="20"/>
-                <w:lang w:val="en-US"/>
-              </w:rPr>
               <w:t xml:space="preserve"> at SACNAS National Conference (2012)</w:t>
-            </w:r>
-          </w:p>
-          <w:p>
-            <w:pPr>
-              <w:pStyle w:val="ListParagraph"/>
-              <w:numPr>
-                <w:ilvl w:val="0"/>
-                <w:numId w:val="22"/>
-              </w:numPr>
-              <w:spacing w:after="0"/>
-              <w:rPr>
-                <w:rFonts w:ascii="Lao UI" w:eastAsia="Arial Unicode MS" w:hAnsi="Lao UI" w:cs="Lao UI"/>
-                <w:b/>
-                <w:bCs/>
-                <w:sz w:val="20"/>
-                <w:szCs w:val="20"/>
-                <w:lang w:val="en-US"/>
-              </w:rPr>
-            </w:pPr>
-            <w:r>
-              <w:rPr>
-                <w:rFonts w:ascii="Lao UI" w:eastAsia="Arial Unicode MS" w:hAnsi="Lao UI" w:cs="Lao UI"/>
-                <w:bCs/>
-                <w:sz w:val="20"/>
-                <w:szCs w:val="20"/>
-                <w:lang w:val="en-US"/>
-              </w:rPr>
-              <w:t xml:space="preserve">Gave an </w:t>
-            </w:r>
-            <w:r>
-              <w:rPr>
-                <w:rFonts w:ascii="Lao UI" w:eastAsia="Arial Unicode MS" w:hAnsi="Lao UI" w:cs="Lao UI"/>
-                <w:bCs/>
-                <w:sz w:val="20"/>
-                <w:szCs w:val="20"/>
-                <w:lang w:val="en-US"/>
-              </w:rPr>
-              <w:t>oral presentation on Generalized</w:t>
-            </w:r>
-            <w:r>
-              <w:rPr>
-                <w:rFonts w:ascii="Lao UI" w:eastAsia="Arial Unicode MS" w:hAnsi="Lao UI" w:cs="Lao UI"/>
-                <w:bCs/>
-                <w:sz w:val="20"/>
-                <w:szCs w:val="20"/>
-                <w:lang w:val="en-US"/>
-              </w:rPr>
-              <w:t xml:space="preserve"> Mersenne Numbers</w:t>
-            </w:r>
-            <w:r>
-              <w:rPr>
-                <w:rFonts w:ascii="Lao UI" w:eastAsia="Arial Unicode MS" w:hAnsi="Lao UI" w:cs="Lao UI"/>
-                <w:bCs/>
-                <w:sz w:val="20"/>
-                <w:szCs w:val="20"/>
-                <w:lang w:val="en-US"/>
-              </w:rPr>
-              <w:t xml:space="preserve"> at Carnegie Mellon University</w:t>
-            </w:r>
-            <w:r>
-              <w:rPr>
-                <w:rFonts w:ascii="Lao UI" w:eastAsia="Arial Unicode MS" w:hAnsi="Lao UI" w:cs="Lao UI"/>
-                <w:bCs/>
-                <w:sz w:val="20"/>
-                <w:szCs w:val="20"/>
-                <w:lang w:val="en-US"/>
-              </w:rPr>
-              <w:t xml:space="preserve"> (2012)</w:t>
             </w:r>
           </w:p>
         </w:tc>

</xml_diff>